<commit_message>
Update BÁO CÁO BÀI TẬP 3 TUẦN 2.docx
</commit_message>
<xml_diff>
--- a/bai3_tuan2/BÁO CÁO BÀI TẬP 3 TUẦN 2.docx
+++ b/bai3_tuan2/BÁO CÁO BÀI TẬP 3 TUẦN 2.docx
@@ -448,39 +448,8 @@
           <w:sz w:val="40"/>
         </w:rPr>
       </w:pPr>
-    </w:p>
-    <w:p>
-      <w:pPr>
-        <w:pStyle w:val="ListParagraph"/>
-        <w:numPr>
-          <w:ilvl w:val="0"/>
-          <w:numId w:val="13"/>
-        </w:numPr>
-        <w:jc w:val="left"/>
-        <w:rPr>
-          <w:sz w:val="40"/>
-        </w:rPr>
-      </w:pPr>
-      <w:r>
-        <w:rPr>
-          <w:sz w:val="40"/>
-        </w:rPr>
-        <w:t>Kiểm tra đáp án của người chơi đúng hay sai</w:t>
-      </w:r>
-      <w:r>
-        <w:rPr>
-          <w:sz w:val="40"/>
-        </w:rPr>
-        <w:t>.</w:t>
-      </w:r>
-    </w:p>
-    <w:p>
-      <w:pPr>
-        <w:jc w:val="left"/>
-        <w:rPr>
-          <w:sz w:val="40"/>
-        </w:rPr>
-      </w:pPr>
+      <w:bookmarkStart w:id="0" w:name="_GoBack"/>
+      <w:bookmarkEnd w:id="0"/>
     </w:p>
     <w:p>
       <w:pPr>
@@ -1599,13 +1568,7 @@
         <w:rPr>
           <w:sz w:val="40"/>
         </w:rPr>
-        <w:t>Và cuối cùng sẽ xuất ra số điểm của người chơi ( tức là biến scores )</w:t>
-      </w:r>
-      <w:r>
-        <w:rPr>
-          <w:sz w:val="40"/>
-        </w:rPr>
-        <w:t xml:space="preserve">. </w:t>
+        <w:t xml:space="preserve">Và cuối cùng sẽ xuất ra số điểm của người chơi ( tức là biến scores ). </w:t>
       </w:r>
     </w:p>
     <w:p>
@@ -2036,8 +1999,6 @@
         </w:rPr>
         <w:t>chon</w:t>
       </w:r>
-      <w:bookmarkStart w:id="0" w:name="_GoBack"/>
-      <w:bookmarkEnd w:id="0"/>
       <w:r>
         <w:rPr>
           <w:sz w:val="40"/>
@@ -2103,7 +2064,7 @@
         <v:path o:extrusionok="f" gradientshapeok="t" o:connecttype="rect"/>
         <o:lock v:ext="edit" aspectratio="t"/>
       </v:shapetype>
-      <v:shape id="_x0000_i1035" type="#_x0000_t75" style="width:11.35pt;height:11.35pt" o:bullet="t">
+      <v:shape id="_x0000_i1035" type="#_x0000_t75" style="width:11.5pt;height:11.5pt" o:bullet="t">
         <v:imagedata r:id="rId1" o:title="mso7DA3"/>
       </v:shape>
     </w:pict>
@@ -5973,6 +5934,7 @@
   <w:style w:type="character" w:default="1" w:styleId="DefaultParagraphFont">
     <w:name w:val="Default Paragraph Font"/>
     <w:uiPriority w:val="1"/>
+    <w:semiHidden/>
     <w:unhideWhenUsed/>
   </w:style>
   <w:style w:type="table" w:default="1" w:styleId="TableNormal">

</xml_diff>